<commit_message>
version 2.1 fixes a bug that prevented a snapshot from being taken if the response from the camera was not the expected format.
</commit_message>
<xml_diff>
--- a/projects/Camera485/Camera485 Application Note.docx
+++ b/projects/Camera485/Camera485 Application Note.docx
@@ -221,7 +221,7 @@
           <w:szCs w:val="28"/>
           <w:lang w:val="en-US"/>
         </w:rPr>
-        <w:t>0</w:t>
+        <w:t>1</w:t>
       </w:r>
     </w:p>
     <w:p>
@@ -422,8 +422,13 @@
           <w:numId w:val="1"/>
         </w:numPr>
       </w:pPr>
-      <w:r>
-        <w:t>50 meter cable</w:t>
+      <w:proofErr w:type="gramStart"/>
+      <w:r>
+        <w:t>50 meter</w:t>
+      </w:r>
+      <w:proofErr w:type="gramEnd"/>
+      <w:r>
+        <w:t xml:space="preserve"> cable</w:t>
       </w:r>
     </w:p>
     <w:p>
@@ -520,7 +525,35 @@
         <w:rPr>
           <w:lang w:val="en-US"/>
         </w:rPr>
-        <w:t>Contact your Ott Hydromet Territory Manager for information about purchasing the XLink or the camera.</w:t>
+        <w:t xml:space="preserve">Contact your Ott </w:t>
+      </w:r>
+      <w:proofErr w:type="spellStart"/>
+      <w:r>
+        <w:rPr>
+          <w:lang w:val="en-US"/>
+        </w:rPr>
+        <w:t>Hydromet</w:t>
+      </w:r>
+      <w:proofErr w:type="spellEnd"/>
+      <w:r>
+        <w:rPr>
+          <w:lang w:val="en-US"/>
+        </w:rPr>
+        <w:t xml:space="preserve"> Territory Manager for information about purchasing the </w:t>
+      </w:r>
+      <w:proofErr w:type="spellStart"/>
+      <w:r>
+        <w:rPr>
+          <w:lang w:val="en-US"/>
+        </w:rPr>
+        <w:t>XLink</w:t>
+      </w:r>
+      <w:proofErr w:type="spellEnd"/>
+      <w:r>
+        <w:rPr>
+          <w:lang w:val="en-US"/>
+        </w:rPr>
+        <w:t xml:space="preserve"> or the camera.</w:t>
       </w:r>
     </w:p>
     <w:p>
@@ -936,7 +969,21 @@
         <w:rPr>
           <w:lang w:val="en-US"/>
         </w:rPr>
-        <w:t>The script is called Camera485.py and before loading it in to your XLink500 using LinkComm, you may wish to review or change the default settings in the program. To do so open the file in a text or program editor such as Notepad or PyCharm. The settings you may wish to change are defined as variables near the beginning of the program. Make any changes you wish and save the file.</w:t>
+        <w:t xml:space="preserve">The script is called Camera485.py and before loading it in to your XLink500 using </w:t>
+      </w:r>
+      <w:proofErr w:type="spellStart"/>
+      <w:r>
+        <w:rPr>
+          <w:lang w:val="en-US"/>
+        </w:rPr>
+        <w:t>LinkComm</w:t>
+      </w:r>
+      <w:proofErr w:type="spellEnd"/>
+      <w:r>
+        <w:rPr>
+          <w:lang w:val="en-US"/>
+        </w:rPr>
+        <w:t>, you may wish to review or change the default settings in the program. To do so open the file in a text or program editor such as Notepad or PyCharm. The settings you may wish to change are defined as variables near the beginning of the program. Make any changes you wish and save the file.</w:t>
       </w:r>
     </w:p>
     <w:p>
@@ -1173,6 +1220,7 @@
                 <w:color w:val="000000"/>
               </w:rPr>
             </w:pPr>
+            <w:proofErr w:type="spellStart"/>
             <w:r>
               <w:rPr>
                 <w:rFonts w:cs="Courier New"/>
@@ -1180,6 +1228,7 @@
               </w:rPr>
               <w:t>imageFolder</w:t>
             </w:r>
+            <w:proofErr w:type="spellEnd"/>
           </w:p>
           <w:p/>
         </w:tc>
@@ -1203,7 +1252,43 @@
                 <w:sz w:val="16"/>
                 <w:szCs w:val="16"/>
               </w:rPr>
-              <w:t>"/sd/Sutron/Camera485/</w:t>
+              <w:t>"/</w:t>
+            </w:r>
+            <w:proofErr w:type="spellStart"/>
+            <w:r>
+              <w:rPr>
+                <w:rFonts w:asciiTheme="minorHAnsi" w:hAnsiTheme="minorHAnsi"/>
+                <w:sz w:val="16"/>
+                <w:szCs w:val="16"/>
+              </w:rPr>
+              <w:t>sd</w:t>
+            </w:r>
+            <w:proofErr w:type="spellEnd"/>
+            <w:r>
+              <w:rPr>
+                <w:rFonts w:asciiTheme="minorHAnsi" w:hAnsiTheme="minorHAnsi"/>
+                <w:sz w:val="16"/>
+                <w:szCs w:val="16"/>
+              </w:rPr>
+              <w:t>/</w:t>
+            </w:r>
+            <w:proofErr w:type="spellStart"/>
+            <w:r>
+              <w:rPr>
+                <w:rFonts w:asciiTheme="minorHAnsi" w:hAnsiTheme="minorHAnsi"/>
+                <w:sz w:val="16"/>
+                <w:szCs w:val="16"/>
+              </w:rPr>
+              <w:t>Sutron</w:t>
+            </w:r>
+            <w:proofErr w:type="spellEnd"/>
+            <w:r>
+              <w:rPr>
+                <w:rFonts w:asciiTheme="minorHAnsi" w:hAnsiTheme="minorHAnsi"/>
+                <w:sz w:val="16"/>
+                <w:szCs w:val="16"/>
+              </w:rPr>
+              <w:t>/Camera485/</w:t>
             </w:r>
             <w:r>
               <w:rPr>
@@ -1253,7 +1338,15 @@
             </w:r>
             <w:r>
               <w:br/>
-              <w:t>{hh}{mm}{ss} are also supported</w:t>
+              <w:t>{</w:t>
+            </w:r>
+            <w:proofErr w:type="spellStart"/>
+            <w:r>
+              <w:t>hh</w:t>
+            </w:r>
+            <w:proofErr w:type="spellEnd"/>
+            <w:r>
+              <w:t>}{mm}{ss} are also supported</w:t>
             </w:r>
           </w:p>
           <w:p>
@@ -1280,6 +1373,7 @@
                 <w:sz w:val="22"/>
               </w:rPr>
             </w:pPr>
+            <w:proofErr w:type="spellStart"/>
             <w:r>
               <w:rPr>
                 <w:rFonts w:asciiTheme="minorHAnsi" w:hAnsiTheme="minorHAnsi"/>
@@ -1290,6 +1384,7 @@
               </w:rPr>
               <w:t>imageFileName</w:t>
             </w:r>
+            <w:proofErr w:type="spellEnd"/>
           </w:p>
           <w:p/>
         </w:tc>
@@ -1329,7 +1424,25 @@
                 <w:sz w:val="16"/>
                 <w:szCs w:val="16"/>
               </w:rPr>
-              <w:t>{hh}{mm}{ss}.jpg"</w:t>
+              <w:t>{</w:t>
+            </w:r>
+            <w:proofErr w:type="spellStart"/>
+            <w:r>
+              <w:rPr>
+                <w:rFonts w:asciiTheme="minorHAnsi" w:hAnsiTheme="minorHAnsi"/>
+                <w:sz w:val="16"/>
+                <w:szCs w:val="16"/>
+              </w:rPr>
+              <w:t>hh</w:t>
+            </w:r>
+            <w:proofErr w:type="spellEnd"/>
+            <w:r>
+              <w:rPr>
+                <w:rFonts w:asciiTheme="minorHAnsi" w:hAnsiTheme="minorHAnsi"/>
+                <w:sz w:val="16"/>
+                <w:szCs w:val="16"/>
+              </w:rPr>
+              <w:t>}{mm}{ss}.jpg"</w:t>
             </w:r>
           </w:p>
           <w:p>
@@ -1352,7 +1465,15 @@
           </w:p>
           <w:p>
             <w:r>
-              <w:t>{hh} is replaced by the 2-digit hour</w:t>
+              <w:t>{</w:t>
+            </w:r>
+            <w:proofErr w:type="spellStart"/>
+            <w:r>
+              <w:t>hh</w:t>
+            </w:r>
+            <w:proofErr w:type="spellEnd"/>
+            <w:r>
+              <w:t>} is replaced by the 2-digit hour</w:t>
             </w:r>
             <w:r>
               <w:br/>
@@ -1391,6 +1512,7 @@
                 <w:sz w:val="22"/>
               </w:rPr>
             </w:pPr>
+            <w:proofErr w:type="spellStart"/>
             <w:r>
               <w:rPr>
                 <w:rFonts w:asciiTheme="minorHAnsi" w:hAnsiTheme="minorHAnsi"/>
@@ -1401,6 +1523,7 @@
               </w:rPr>
               <w:t>txFolder</w:t>
             </w:r>
+            <w:proofErr w:type="spellEnd"/>
           </w:p>
         </w:tc>
         <w:tc>
@@ -1423,7 +1546,25 @@
                 <w:sz w:val="16"/>
                 <w:szCs w:val="16"/>
               </w:rPr>
-              <w:t>"/sd/TX1"</w:t>
+              <w:t>"/</w:t>
+            </w:r>
+            <w:proofErr w:type="spellStart"/>
+            <w:r>
+              <w:rPr>
+                <w:rFonts w:asciiTheme="minorHAnsi" w:hAnsiTheme="minorHAnsi"/>
+                <w:sz w:val="16"/>
+                <w:szCs w:val="16"/>
+              </w:rPr>
+              <w:t>sd</w:t>
+            </w:r>
+            <w:proofErr w:type="spellEnd"/>
+            <w:r>
+              <w:rPr>
+                <w:rFonts w:asciiTheme="minorHAnsi" w:hAnsiTheme="minorHAnsi"/>
+                <w:sz w:val="16"/>
+                <w:szCs w:val="16"/>
+              </w:rPr>
+              <w:t>/TX1"</w:t>
             </w:r>
           </w:p>
           <w:p>
@@ -1447,7 +1588,15 @@
               <w:t>where to store images for transmission</w:t>
             </w:r>
             <w:r>
-              <w:t>, so for instance, if you prefer to configure your cell FTP with TX2, change this value to “/sd/TX2”</w:t>
+              <w:t>, so for instance, if you prefer to configure your cell FTP with TX2, change this value to “/</w:t>
+            </w:r>
+            <w:proofErr w:type="spellStart"/>
+            <w:r>
+              <w:t>sd</w:t>
+            </w:r>
+            <w:proofErr w:type="spellEnd"/>
+            <w:r>
+              <w:t>/TX2”</w:t>
             </w:r>
           </w:p>
           <w:p>
@@ -1472,6 +1621,7 @@
                 <w:sz w:val="22"/>
               </w:rPr>
             </w:pPr>
+            <w:proofErr w:type="spellStart"/>
             <w:r>
               <w:rPr>
                 <w:rFonts w:asciiTheme="minorHAnsi" w:hAnsiTheme="minorHAnsi"/>
@@ -1480,6 +1630,7 @@
               </w:rPr>
               <w:t>leavePowerOn</w:t>
             </w:r>
+            <w:proofErr w:type="spellEnd"/>
           </w:p>
           <w:p/>
         </w:tc>
@@ -1533,6 +1684,7 @@
                 <w:bCs/>
               </w:rPr>
             </w:pPr>
+            <w:proofErr w:type="spellStart"/>
             <w:r>
               <w:rPr>
                 <w:b/>
@@ -1540,6 +1692,7 @@
               </w:rPr>
               <w:t>portPower</w:t>
             </w:r>
+            <w:proofErr w:type="spellEnd"/>
           </w:p>
         </w:tc>
         <w:tc>
@@ -1584,9 +1737,11 @@
             <w:tcW w:w="2520" w:type="dxa"/>
           </w:tcPr>
           <w:p>
+            <w:proofErr w:type="spellStart"/>
             <w:r>
               <w:t>ledMode</w:t>
             </w:r>
+            <w:proofErr w:type="spellEnd"/>
           </w:p>
         </w:tc>
         <w:tc>
@@ -1615,7 +1770,15 @@
           </w:tcPr>
           <w:p>
             <w:r>
-              <w:t xml:space="preserve">how to use the IR LED's of the camera: "ON" for on all time time, </w:t>
+              <w:t xml:space="preserve">how to use the IR LED's of the camera: "ON" for on all time </w:t>
+            </w:r>
+            <w:proofErr w:type="spellStart"/>
+            <w:r>
+              <w:t>time</w:t>
+            </w:r>
+            <w:proofErr w:type="spellEnd"/>
+            <w:r>
+              <w:t xml:space="preserve">, </w:t>
             </w:r>
             <w:r>
               <w:t xml:space="preserve">or </w:t>
@@ -1643,6 +1806,7 @@
                 <w:bCs/>
               </w:rPr>
             </w:pPr>
+            <w:proofErr w:type="spellStart"/>
             <w:r>
               <w:rPr>
                 <w:b/>
@@ -1650,6 +1814,7 @@
               </w:rPr>
               <w:t>useTextOverlay</w:t>
             </w:r>
+            <w:proofErr w:type="spellEnd"/>
           </w:p>
         </w:tc>
         <w:tc>
@@ -1683,12 +1848,33 @@
           </w:p>
           <w:p>
             <w:r>
-              <w:t>the default text overlay contains the station name and the current time in MM/DD/YYYY HH:MM:SS format</w:t>
-            </w:r>
-          </w:p>
-          <w:p>
-            <w:r>
-              <w:t>the contents are generated by the GetOverlayText() function and this code can be modified to suit your own purposes, for instance you might wish to insert the value of a measurement</w:t>
+              <w:t>the default text overlay contains the station name and the current time in MM/DD/YYYY HH:</w:t>
+            </w:r>
+            <w:proofErr w:type="gramStart"/>
+            <w:r>
+              <w:t>MM:SS</w:t>
+            </w:r>
+            <w:proofErr w:type="gramEnd"/>
+            <w:r>
+              <w:t xml:space="preserve"> format</w:t>
+            </w:r>
+          </w:p>
+          <w:p>
+            <w:r>
+              <w:t xml:space="preserve">the contents are generated by the </w:t>
+            </w:r>
+            <w:proofErr w:type="spellStart"/>
+            <w:proofErr w:type="gramStart"/>
+            <w:r>
+              <w:t>GetOverlayText</w:t>
+            </w:r>
+            <w:proofErr w:type="spellEnd"/>
+            <w:r>
+              <w:t>(</w:t>
+            </w:r>
+            <w:proofErr w:type="gramEnd"/>
+            <w:r>
+              <w:t>) function and this code can be modified to suit your own purposes, for instance you might wish to insert the value of a measurement</w:t>
             </w:r>
           </w:p>
         </w:tc>
@@ -1705,6 +1891,7 @@
                 <w:bCs/>
               </w:rPr>
             </w:pPr>
+            <w:proofErr w:type="spellStart"/>
             <w:r>
               <w:rPr>
                 <w:b/>
@@ -1712,6 +1899,7 @@
               </w:rPr>
               <w:t>overlayX</w:t>
             </w:r>
+            <w:proofErr w:type="spellEnd"/>
           </w:p>
         </w:tc>
         <w:tc>
@@ -1766,6 +1954,7 @@
                 <w:bCs/>
               </w:rPr>
             </w:pPr>
+            <w:proofErr w:type="spellStart"/>
             <w:r>
               <w:rPr>
                 <w:b/>
@@ -1773,6 +1962,7 @@
               </w:rPr>
               <w:t>overlayY</w:t>
             </w:r>
+            <w:proofErr w:type="spellEnd"/>
           </w:p>
         </w:tc>
         <w:tc>
@@ -1837,6 +2027,7 @@
                 <w:bCs/>
               </w:rPr>
             </w:pPr>
+            <w:proofErr w:type="spellStart"/>
             <w:r>
               <w:rPr>
                 <w:b/>
@@ -1844,6 +2035,7 @@
               </w:rPr>
               <w:t>overlayFontSize</w:t>
             </w:r>
+            <w:proofErr w:type="spellEnd"/>
           </w:p>
         </w:tc>
         <w:tc>
@@ -1886,9 +2078,11 @@
             <w:tcW w:w="2520" w:type="dxa"/>
           </w:tcPr>
           <w:p>
+            <w:proofErr w:type="spellStart"/>
             <w:r>
               <w:t>defaultAddress</w:t>
             </w:r>
+            <w:proofErr w:type="spellEnd"/>
           </w:p>
         </w:tc>
         <w:tc>
@@ -1934,6 +2128,7 @@
                 <w:bCs/>
               </w:rPr>
             </w:pPr>
+            <w:proofErr w:type="spellStart"/>
             <w:r>
               <w:rPr>
                 <w:b/>
@@ -1941,6 +2136,7 @@
               </w:rPr>
               <w:t>defaultResolution</w:t>
             </w:r>
+            <w:proofErr w:type="spellEnd"/>
           </w:p>
         </w:tc>
         <w:tc>
@@ -2262,6 +2458,7 @@
                 <w:bCs/>
               </w:rPr>
             </w:pPr>
+            <w:proofErr w:type="spellStart"/>
             <w:r>
               <w:rPr>
                 <w:b/>
@@ -2269,6 +2466,7 @@
               </w:rPr>
               <w:t>defaultCompression</w:t>
             </w:r>
+            <w:proofErr w:type="spellEnd"/>
           </w:p>
         </w:tc>
         <w:tc>
@@ -2314,9 +2512,11 @@
             <w:tcW w:w="2520" w:type="dxa"/>
           </w:tcPr>
           <w:p>
+            <w:proofErr w:type="spellStart"/>
             <w:r>
               <w:t>retrySettings</w:t>
             </w:r>
+            <w:proofErr w:type="spellEnd"/>
           </w:p>
         </w:tc>
         <w:tc>
@@ -2417,8 +2617,17 @@
                 <w:rFonts w:asciiTheme="minorHAnsi" w:hAnsiTheme="minorHAnsi" w:cstheme="minorHAnsi"/>
                 <w:sz w:val="22"/>
               </w:rPr>
-              <w:t>to attempt in case the defaultResolution</w:t>
-            </w:r>
+              <w:t xml:space="preserve">to attempt in case the </w:t>
+            </w:r>
+            <w:proofErr w:type="spellStart"/>
+            <w:r>
+              <w:rPr>
+                <w:rFonts w:asciiTheme="minorHAnsi" w:hAnsiTheme="minorHAnsi" w:cstheme="minorHAnsi"/>
+                <w:sz w:val="22"/>
+              </w:rPr>
+              <w:t>defaultResolution</w:t>
+            </w:r>
+            <w:proofErr w:type="spellEnd"/>
             <w:r>
               <w:rPr>
                 <w:rFonts w:asciiTheme="minorHAnsi" w:hAnsiTheme="minorHAnsi" w:cstheme="minorHAnsi"/>
@@ -2510,9 +2719,11 @@
             <w:tcW w:w="2520" w:type="dxa"/>
           </w:tcPr>
           <w:p>
+            <w:proofErr w:type="spellStart"/>
             <w:r>
               <w:t>defaultTries</w:t>
             </w:r>
+            <w:proofErr w:type="spellEnd"/>
           </w:p>
         </w:tc>
         <w:tc>
@@ -2541,7 +2752,15 @@
           </w:tcPr>
           <w:p>
             <w:r>
-              <w:t>how many times to try an operation before failing (if one retry doesn't work, the camera probably needs to be power cycled)</w:t>
+              <w:t xml:space="preserve">how many times to try an operation before failing (if one </w:t>
+            </w:r>
+            <w:proofErr w:type="gramStart"/>
+            <w:r>
+              <w:t>retry</w:t>
+            </w:r>
+            <w:proofErr w:type="gramEnd"/>
+            <w:r>
+              <w:t xml:space="preserve"> doesn't work, the camera probably needs to be power cycled)</w:t>
             </w:r>
           </w:p>
         </w:tc>
@@ -2552,9 +2771,11 @@
             <w:tcW w:w="2520" w:type="dxa"/>
           </w:tcPr>
           <w:p>
+            <w:proofErr w:type="spellStart"/>
             <w:r>
               <w:t>defaultPowerCycles</w:t>
             </w:r>
+            <w:proofErr w:type="spellEnd"/>
           </w:p>
         </w:tc>
         <w:tc>
@@ -2600,9 +2821,11 @@
             <w:tcW w:w="2520" w:type="dxa"/>
           </w:tcPr>
           <w:p>
+            <w:proofErr w:type="spellStart"/>
             <w:r>
               <w:t>defaultPacketSize</w:t>
             </w:r>
+            <w:proofErr w:type="spellEnd"/>
           </w:p>
         </w:tc>
         <w:tc>
@@ -2642,9 +2865,11 @@
             <w:tcW w:w="2520" w:type="dxa"/>
           </w:tcPr>
           <w:p>
+            <w:proofErr w:type="spellStart"/>
             <w:r>
               <w:t>defaultTimeout</w:t>
             </w:r>
+            <w:proofErr w:type="spellEnd"/>
           </w:p>
         </w:tc>
         <w:tc>
@@ -2684,9 +2909,11 @@
             <w:tcW w:w="2520" w:type="dxa"/>
           </w:tcPr>
           <w:p>
+            <w:proofErr w:type="spellStart"/>
             <w:r>
               <w:t>cameraWarmup</w:t>
             </w:r>
+            <w:proofErr w:type="spellEnd"/>
           </w:p>
         </w:tc>
         <w:tc>
@@ -2735,6 +2962,7 @@
                 <w:sz w:val="22"/>
               </w:rPr>
             </w:pPr>
+            <w:proofErr w:type="spellStart"/>
             <w:r>
               <w:rPr>
                 <w:rFonts w:asciiTheme="minorHAnsi" w:hAnsiTheme="minorHAnsi" w:cstheme="minorHAnsi"/>
@@ -2743,6 +2971,7 @@
               </w:rPr>
               <w:t>free_space_limit_take</w:t>
             </w:r>
+            <w:proofErr w:type="spellEnd"/>
           </w:p>
           <w:p>
             <w:pPr>
@@ -2831,6 +3060,7 @@
                 <w:sz w:val="22"/>
               </w:rPr>
             </w:pPr>
+            <w:proofErr w:type="spellStart"/>
             <w:r>
               <w:rPr>
                 <w:rFonts w:asciiTheme="minorHAnsi" w:hAnsiTheme="minorHAnsi" w:cstheme="minorHAnsi"/>
@@ -2839,6 +3069,7 @@
               </w:rPr>
               <w:t>free_space_limit_archive</w:t>
             </w:r>
+            <w:proofErr w:type="spellEnd"/>
           </w:p>
           <w:p>
             <w:pPr>
@@ -2934,6 +3165,7 @@
                 <w:sz w:val="22"/>
               </w:rPr>
             </w:pPr>
+            <w:proofErr w:type="spellStart"/>
             <w:r>
               <w:rPr>
                 <w:rFonts w:asciiTheme="minorHAnsi" w:hAnsiTheme="minorHAnsi" w:cstheme="minorHAnsi"/>
@@ -2942,6 +3174,7 @@
               </w:rPr>
               <w:t>maxPictureSize</w:t>
             </w:r>
+            <w:proofErr w:type="spellEnd"/>
           </w:p>
         </w:tc>
         <w:tc>
@@ -3085,7 +3318,15 @@
         </w:rPr>
       </w:pPr>
       <w:r>
-        <w:t>insert a FAT32 MicroSD or MicroSDHC card in to the XLink2-500, files and folders will be created as needed. If you are using an SDHC card larger than 32GB, you will probably need to re-format the card (</w:t>
+        <w:t xml:space="preserve">insert a FAT32 MicroSD or </w:t>
+      </w:r>
+      <w:proofErr w:type="spellStart"/>
+      <w:r>
+        <w:t>MicroSDHC</w:t>
+      </w:r>
+      <w:proofErr w:type="spellEnd"/>
+      <w:r>
+        <w:t xml:space="preserve"> card in to the XLink2-500, files and folders will be created as needed. If you are using an SDHC card larger than 32GB, you will probably need to re-format the card (</w:t>
       </w:r>
       <w:r>
         <w:rPr>
@@ -3161,7 +3402,31 @@
         <w:fldChar w:fldCharType="end"/>
       </w:r>
       <w:r>
-        <w:t>). By default, pictures are archived to “Sutron\Camera485\&lt;yyyy&gt;&lt;mm&gt;&lt;dd&gt;” where “&lt;yyyy&gt;&lt;mm&gt;&lt;dd&gt;” are unique folder names based on the current date (ex: “20200513”). In addition, pictures are also stored in the “TX1” folder on the SDHC card for transmission. These files are automatically deleted after they’ve been transferred to a server.</w:t>
+        <w:t>). By default, pictures are archived to “</w:t>
+      </w:r>
+      <w:proofErr w:type="spellStart"/>
+      <w:r>
+        <w:t>Sutron</w:t>
+      </w:r>
+      <w:proofErr w:type="spellEnd"/>
+      <w:r>
+        <w:t>\Camera485\&lt;</w:t>
+      </w:r>
+      <w:proofErr w:type="spellStart"/>
+      <w:r>
+        <w:t>yyyy</w:t>
+      </w:r>
+      <w:proofErr w:type="spellEnd"/>
+      <w:r>
+        <w:t>&gt;&lt;mm&gt;&lt;dd&gt;” where “&lt;</w:t>
+      </w:r>
+      <w:proofErr w:type="spellStart"/>
+      <w:r>
+        <w:t>yyyy</w:t>
+      </w:r>
+      <w:proofErr w:type="spellEnd"/>
+      <w:r>
+        <w:t>&gt;&lt;mm&gt;&lt;dd&gt;” are unique folder names based on the current date (ex: “20200513”). In addition, pictures are also stored in the “TX1” folder on the SDHC card for transmission. These files are automatically deleted after they’ve been transferred to a server.</w:t>
       </w:r>
     </w:p>
     <w:p>
@@ -3173,7 +3438,15 @@
         </w:numPr>
       </w:pPr>
       <w:r>
-        <w:t>Run LinkComm (v3.7.9 or later) and connect to the station</w:t>
+        <w:t xml:space="preserve">Run </w:t>
+      </w:r>
+      <w:proofErr w:type="spellStart"/>
+      <w:r>
+        <w:t>LinkComm</w:t>
+      </w:r>
+      <w:proofErr w:type="spellEnd"/>
+      <w:r>
+        <w:t xml:space="preserve"> (v3.7.9 or later) and connect to the station</w:t>
       </w:r>
     </w:p>
     <w:p>
@@ -3415,8 +3688,17 @@
                 <w:sz w:val="24"/>
                 <w:szCs w:val="24"/>
               </w:rPr>
-              <w:t>Script Task S1 ran 1 times</w:t>
-            </w:r>
+              <w:t xml:space="preserve">Script Task S1 ran 1 </w:t>
+            </w:r>
+            <w:proofErr w:type="gramStart"/>
+            <w:r>
+              <w:rPr>
+                <w:sz w:val="24"/>
+                <w:szCs w:val="24"/>
+              </w:rPr>
+              <w:t>times</w:t>
+            </w:r>
+            <w:proofErr w:type="gramEnd"/>
           </w:p>
           <w:p>
             <w:pPr>
@@ -3544,7 +3826,39 @@
                 <w:sz w:val="24"/>
                 <w:szCs w:val="24"/>
               </w:rPr>
-              <w:t>Camera imaged stored to /sd/Sutron/Camera485/20200513/Camera485_200513223501.jpg 150096 bytes</w:t>
+              <w:t>Camera imaged stored to /</w:t>
+            </w:r>
+            <w:proofErr w:type="spellStart"/>
+            <w:r>
+              <w:rPr>
+                <w:sz w:val="24"/>
+                <w:szCs w:val="24"/>
+              </w:rPr>
+              <w:t>sd</w:t>
+            </w:r>
+            <w:proofErr w:type="spellEnd"/>
+            <w:r>
+              <w:rPr>
+                <w:sz w:val="24"/>
+                <w:szCs w:val="24"/>
+              </w:rPr>
+              <w:t>/</w:t>
+            </w:r>
+            <w:proofErr w:type="spellStart"/>
+            <w:r>
+              <w:rPr>
+                <w:sz w:val="24"/>
+                <w:szCs w:val="24"/>
+              </w:rPr>
+              <w:t>Sutron</w:t>
+            </w:r>
+            <w:proofErr w:type="spellEnd"/>
+            <w:r>
+              <w:rPr>
+                <w:sz w:val="24"/>
+                <w:szCs w:val="24"/>
+              </w:rPr>
+              <w:t>/Camera485/20200513/Camera485_200513223501.jpg 150096 bytes</w:t>
             </w:r>
           </w:p>
           <w:p>
@@ -3780,7 +4094,15 @@
               <w:jc w:val="left"/>
             </w:pPr>
             <w:r>
-              <w:t>x is the number of times the camera needed to be re-powered in order to take a picture and should be low relative to the total number of pictures</w:t>
+              <w:t xml:space="preserve">x is the number of times the camera needed to be re-powered </w:t>
+            </w:r>
+            <w:proofErr w:type="gramStart"/>
+            <w:r>
+              <w:t>in order to</w:t>
+            </w:r>
+            <w:proofErr w:type="gramEnd"/>
+            <w:r>
+              <w:t xml:space="preserve"> take a picture and should be low relative to the total number of pictures</w:t>
             </w:r>
           </w:p>
         </w:tc>
@@ -3944,7 +4266,21 @@
         <w:rPr>
           <w:lang w:val="en-US"/>
         </w:rPr>
-        <w:t xml:space="preserve">The Cell Modem is configured under “Other Setup” tab in LinkComm in the Cell section. </w:t>
+        <w:t xml:space="preserve">The Cell Modem is configured under “Other Setup” tab in </w:t>
+      </w:r>
+      <w:proofErr w:type="spellStart"/>
+      <w:r>
+        <w:rPr>
+          <w:lang w:val="en-US"/>
+        </w:rPr>
+        <w:t>LinkComm</w:t>
+      </w:r>
+      <w:proofErr w:type="spellEnd"/>
+      <w:r>
+        <w:rPr>
+          <w:lang w:val="en-US"/>
+        </w:rPr>
+        <w:t xml:space="preserve"> in the Cell section. </w:t>
       </w:r>
       <w:r>
         <w:t>You minimally need to do the following:</w:t>
@@ -4007,7 +4343,21 @@
         <w:rPr>
           <w:lang w:val="en-US"/>
         </w:rPr>
-        <w:t>In addition, if you enable incoming connections it’s recommended that you do so in combination with security features such as “Whitelist IPs” and “Cell user name” and “Cell password” under the “Modem settings”</w:t>
+        <w:t xml:space="preserve">In addition, if you enable incoming connections it’s recommended that you do so in combination with security features such as “Whitelist IPs” and “Cell </w:t>
+      </w:r>
+      <w:proofErr w:type="gramStart"/>
+      <w:r>
+        <w:rPr>
+          <w:lang w:val="en-US"/>
+        </w:rPr>
+        <w:t>user name</w:t>
+      </w:r>
+      <w:proofErr w:type="gramEnd"/>
+      <w:r>
+        <w:rPr>
+          <w:lang w:val="en-US"/>
+        </w:rPr>
+        <w:t>” and “Cell password” under the “Modem settings”</w:t>
       </w:r>
     </w:p>
     <w:p>
@@ -4021,7 +4371,35 @@
         <w:rPr>
           <w:lang w:val="en-US"/>
         </w:rPr>
-        <w:t>When the Cell is configured, press the “Cell Diags…” button and confirm that station is able to get Online and everything looks ok. Note the phone number and IP address is displayed here.</w:t>
+        <w:t xml:space="preserve">When the Cell is configured, press the “Cell </w:t>
+      </w:r>
+      <w:proofErr w:type="spellStart"/>
+      <w:r>
+        <w:rPr>
+          <w:lang w:val="en-US"/>
+        </w:rPr>
+        <w:t>Diags</w:t>
+      </w:r>
+      <w:proofErr w:type="spellEnd"/>
+      <w:r>
+        <w:rPr>
+          <w:lang w:val="en-US"/>
+        </w:rPr>
+        <w:t xml:space="preserve">…” button and confirm that station </w:t>
+      </w:r>
+      <w:proofErr w:type="gramStart"/>
+      <w:r>
+        <w:rPr>
+          <w:lang w:val="en-US"/>
+        </w:rPr>
+        <w:t>is able to</w:t>
+      </w:r>
+      <w:proofErr w:type="gramEnd"/>
+      <w:r>
+        <w:rPr>
+          <w:lang w:val="en-US"/>
+        </w:rPr>
+        <w:t xml:space="preserve"> get Online and everything looks ok. Note the phone number and IP address is displayed here.</w:t>
       </w:r>
     </w:p>
     <w:p>
@@ -4074,7 +4452,21 @@
         <w:rPr>
           <w:lang w:val="en-US"/>
         </w:rPr>
-        <w:t xml:space="preserve"> Make sure your Cell data plan is sufficient for transferring camera images. A 1280x720 (720P) picture with compression 3 can be 200KBytes and would consume 9 GBytes per month if 200KB was transmitted every minute.</w:t>
+        <w:t xml:space="preserve"> Make sure your Cell data plan is sufficient for transferring camera images. A 1280x720 (720P) picture with compression 3 can be 200KBytes and would consume 9 </w:t>
+      </w:r>
+      <w:proofErr w:type="spellStart"/>
+      <w:r>
+        <w:rPr>
+          <w:lang w:val="en-US"/>
+        </w:rPr>
+        <w:t>GBytes</w:t>
+      </w:r>
+      <w:proofErr w:type="spellEnd"/>
+      <w:r>
+        <w:rPr>
+          <w:lang w:val="en-US"/>
+        </w:rPr>
+        <w:t xml:space="preserve"> per month if 200KB was transmitted every minute.</w:t>
       </w:r>
     </w:p>
     <w:p>
@@ -4088,7 +4480,21 @@
         <w:rPr>
           <w:lang w:val="en-US"/>
         </w:rPr>
-        <w:t>You will need an FTP Server and the login credentials for the FTP server in order to proceed.</w:t>
+        <w:t xml:space="preserve">You will need an FTP Server and the login credentials for the FTP server </w:t>
+      </w:r>
+      <w:proofErr w:type="gramStart"/>
+      <w:r>
+        <w:rPr>
+          <w:lang w:val="en-US"/>
+        </w:rPr>
+        <w:t>in order to</w:t>
+      </w:r>
+      <w:proofErr w:type="gramEnd"/>
+      <w:r>
+        <w:rPr>
+          <w:lang w:val="en-US"/>
+        </w:rPr>
+        <w:t xml:space="preserve"> proceed.</w:t>
       </w:r>
     </w:p>
     <w:p>
@@ -4100,7 +4506,15 @@
         </w:numPr>
       </w:pPr>
       <w:r>
-        <w:t>Run LinkComm (v3.7.9 or later) and connect to the station</w:t>
+        <w:t xml:space="preserve">Run </w:t>
+      </w:r>
+      <w:proofErr w:type="spellStart"/>
+      <w:r>
+        <w:t>LinkComm</w:t>
+      </w:r>
+      <w:proofErr w:type="spellEnd"/>
+      <w:r>
+        <w:t xml:space="preserve"> (v3.7.9 or later) and connect to the station</w:t>
       </w:r>
     </w:p>
     <w:p>
@@ -4112,8 +4526,13 @@
         </w:numPr>
       </w:pPr>
       <w:r>
-        <w:t>Click the “Telemetry” tab in LinkComm</w:t>
-      </w:r>
+        <w:t xml:space="preserve">Click the “Telemetry” tab in </w:t>
+      </w:r>
+      <w:proofErr w:type="spellStart"/>
+      <w:r>
+        <w:t>LinkComm</w:t>
+      </w:r>
+      <w:proofErr w:type="spellEnd"/>
     </w:p>
     <w:p>
       <w:pPr>
@@ -4274,7 +4693,15 @@
         </w:numPr>
       </w:pPr>
       <w:r>
-        <w:t>Change the “Server username” to your user name for your FTP Server</w:t>
+        <w:t xml:space="preserve">Change the “Server username” to your </w:t>
+      </w:r>
+      <w:proofErr w:type="gramStart"/>
+      <w:r>
+        <w:t>user name</w:t>
+      </w:r>
+      <w:proofErr w:type="gramEnd"/>
+      <w:r>
+        <w:t xml:space="preserve"> for your FTP Server</w:t>
       </w:r>
     </w:p>
     <w:p>
@@ -4286,7 +4713,15 @@
         </w:numPr>
       </w:pPr>
       <w:r>
-        <w:t>Change the “Server password” to your user name for your FTP Server</w:t>
+        <w:t xml:space="preserve">Change the “Server password” to your </w:t>
+      </w:r>
+      <w:proofErr w:type="gramStart"/>
+      <w:r>
+        <w:t>user name</w:t>
+      </w:r>
+      <w:proofErr w:type="gramEnd"/>
+      <w:r>
+        <w:t xml:space="preserve"> for your FTP Server</w:t>
       </w:r>
     </w:p>
     <w:p>
@@ -4358,7 +4793,15 @@
         </w:numPr>
       </w:pPr>
       <w:r>
-        <w:t>Verify “Max tx time (min)” is set to 10</w:t>
+        <w:t xml:space="preserve">Verify “Max </w:t>
+      </w:r>
+      <w:proofErr w:type="spellStart"/>
+      <w:r>
+        <w:t>tx</w:t>
+      </w:r>
+      <w:proofErr w:type="spellEnd"/>
+      <w:r>
+        <w:t xml:space="preserve"> time (min)” is set to 10</w:t>
       </w:r>
     </w:p>
     <w:p>
@@ -4385,7 +4828,15 @@
         <w:t>C</w:t>
       </w:r>
       <w:r>
-        <w:t>lick “!Changed” and “Send Setup to Station”</w:t>
+        <w:t xml:space="preserve">lick </w:t>
+      </w:r>
+      <w:proofErr w:type="gramStart"/>
+      <w:r>
+        <w:t>“!Changed</w:t>
+      </w:r>
+      <w:proofErr w:type="gramEnd"/>
+      <w:r>
+        <w:t>” and “Send Setup to Station”</w:t>
       </w:r>
     </w:p>
     <w:p>
@@ -4399,7 +4850,21 @@
         <w:rPr>
           <w:lang w:val="en-US"/>
         </w:rPr>
-        <w:t>Once the camera is taking pictures, the Cell is configured, and transmissions are setup, the final step is to make sure transmissions are going through. Press “Refresh” next to the “Telemetry Status” and if possible, wait until the next transmission and verify that the “Tx succeeded” count goes up. Alternatively, you can manually run the “TakePicture” script using the “Run Script Now…” button under the “Scripts” tab in the “S1” setup, and then go back to “Telemetry” “TX1” setup and click the “Transmit Now” button.</w:t>
+        <w:t>Once the camera is taking pictures, the Cell is configured, and transmissions are setup, the final step is to make sure transmissions are going through. Press “Refresh” next to the “Telemetry Status” and if possible, wait until the next transmission and verify that the “Tx succeeded” count goes up. Alternatively, you can manually run the “</w:t>
+      </w:r>
+      <w:proofErr w:type="spellStart"/>
+      <w:r>
+        <w:rPr>
+          <w:lang w:val="en-US"/>
+        </w:rPr>
+        <w:t>TakePicture</w:t>
+      </w:r>
+      <w:proofErr w:type="spellEnd"/>
+      <w:r>
+        <w:rPr>
+          <w:lang w:val="en-US"/>
+        </w:rPr>
+        <w:t>” script using the “Run Script Now…” button under the “Scripts” tab in the “S1” setup, and then go back to “Telemetry” “TX1” setup and click the “Transmit Now” button.</w:t>
       </w:r>
     </w:p>
     <w:p>
@@ -4443,7 +4908,21 @@
         <w:rPr>
           <w:lang w:val="en-US"/>
         </w:rPr>
-        <w:t>A script called “Free_Space_MB” permits the number of mega-bytes of free space on the SDHC card to be measure, logged, and/or transmitted. If an SDHC card is not inserted or could not be mounted the function returns a script error resulting in a bad value being logged (default is -99999.0).</w:t>
+        <w:t>A script called “</w:t>
+      </w:r>
+      <w:proofErr w:type="spellStart"/>
+      <w:r>
+        <w:rPr>
+          <w:lang w:val="en-US"/>
+        </w:rPr>
+        <w:t>Free_Space_MB</w:t>
+      </w:r>
+      <w:proofErr w:type="spellEnd"/>
+      <w:r>
+        <w:rPr>
+          <w:lang w:val="en-US"/>
+        </w:rPr>
+        <w:t>” permits the number of mega-bytes of free space on the SDHC card to be measure, logged, and/or transmitted. If an SDHC card is not inserted or could not be mounted the function returns a script error resulting in a bad value being logged (default is -99999.0).</w:t>
       </w:r>
     </w:p>
     <w:p>
@@ -4457,7 +4936,21 @@
         <w:rPr>
           <w:lang w:val="en-US"/>
         </w:rPr>
-        <w:t>To setup a measurement using LinkComm:</w:t>
+        <w:t xml:space="preserve">To setup a measurement using </w:t>
+      </w:r>
+      <w:proofErr w:type="spellStart"/>
+      <w:r>
+        <w:rPr>
+          <w:lang w:val="en-US"/>
+        </w:rPr>
+        <w:t>LinkComm</w:t>
+      </w:r>
+      <w:proofErr w:type="spellEnd"/>
+      <w:r>
+        <w:rPr>
+          <w:lang w:val="en-US"/>
+        </w:rPr>
+        <w:t>:</w:t>
       </w:r>
     </w:p>
     <w:p>
@@ -4469,7 +4962,15 @@
         </w:numPr>
       </w:pPr>
       <w:r>
-        <w:t>Run LinkComm (v3.7.9 or later) and connect to the station</w:t>
+        <w:t xml:space="preserve">Run </w:t>
+      </w:r>
+      <w:proofErr w:type="spellStart"/>
+      <w:r>
+        <w:t>LinkComm</w:t>
+      </w:r>
+      <w:proofErr w:type="spellEnd"/>
+      <w:r>
+        <w:t xml:space="preserve"> (v3.7.9 or later) and connect to the station</w:t>
       </w:r>
     </w:p>
     <w:p>
@@ -4481,8 +4982,13 @@
         </w:numPr>
       </w:pPr>
       <w:r>
-        <w:t>Click the “Measurements” tab in LinkComm</w:t>
-      </w:r>
+        <w:t xml:space="preserve">Click the “Measurements” tab in </w:t>
+      </w:r>
+      <w:proofErr w:type="spellStart"/>
+      <w:r>
+        <w:t>LinkComm</w:t>
+      </w:r>
+      <w:proofErr w:type="spellEnd"/>
     </w:p>
     <w:p>
       <w:pPr>
@@ -4493,7 +4999,15 @@
         </w:numPr>
       </w:pPr>
       <w:r>
-        <w:t>Select a measurement (ex: M1, M2, etc)</w:t>
+        <w:t xml:space="preserve">Select a measurement (ex: M1, M2, </w:t>
+      </w:r>
+      <w:proofErr w:type="spellStart"/>
+      <w:r>
+        <w:t>etc</w:t>
+      </w:r>
+      <w:proofErr w:type="spellEnd"/>
+      <w:r>
+        <w:t>)</w:t>
       </w:r>
     </w:p>
     <w:p>
@@ -4655,7 +5169,15 @@
         </w:numPr>
       </w:pPr>
       <w:r>
-        <w:t>Choose “Free_Space_MB” for the “Script function”</w:t>
+        <w:t>Choose “</w:t>
+      </w:r>
+      <w:proofErr w:type="spellStart"/>
+      <w:r>
+        <w:t>Free_Space_MB</w:t>
+      </w:r>
+      <w:proofErr w:type="spellEnd"/>
+      <w:r>
+        <w:t>” for the “Script function”</w:t>
       </w:r>
     </w:p>
     <w:p>
@@ -4779,7 +5301,35 @@
         <w:rPr>
           <w:lang w:val="en-US"/>
         </w:rPr>
-        <w:t>The safest way to remove the SDHC card from the XLink-500 is to dismount it using the “file dismount sd” command from the command prompt. Using LinkComm, the command prompt may be accessed by pressing the Terminal button in the Diagnostics tab.</w:t>
+        <w:t xml:space="preserve">The safest way to remove the SDHC card from the XLink-500 is to dismount it using the “file dismount </w:t>
+      </w:r>
+      <w:proofErr w:type="spellStart"/>
+      <w:r>
+        <w:rPr>
+          <w:lang w:val="en-US"/>
+        </w:rPr>
+        <w:t>sd</w:t>
+      </w:r>
+      <w:proofErr w:type="spellEnd"/>
+      <w:r>
+        <w:rPr>
+          <w:lang w:val="en-US"/>
+        </w:rPr>
+        <w:t xml:space="preserve">” command from the command prompt. Using </w:t>
+      </w:r>
+      <w:proofErr w:type="spellStart"/>
+      <w:r>
+        <w:rPr>
+          <w:lang w:val="en-US"/>
+        </w:rPr>
+        <w:t>LinkComm</w:t>
+      </w:r>
+      <w:proofErr w:type="spellEnd"/>
+      <w:r>
+        <w:rPr>
+          <w:lang w:val="en-US"/>
+        </w:rPr>
+        <w:t>, the command prompt may be accessed by pressing the Terminal button in the Diagnostics tab.</w:t>
       </w:r>
     </w:p>
     <w:p>
@@ -4817,7 +5367,15 @@
         </w:numPr>
       </w:pPr>
       <w:r>
-        <w:t>Set the “TakePicture” script “S1” to no longer be active before removing the card.</w:t>
+        <w:t>Set the “</w:t>
+      </w:r>
+      <w:proofErr w:type="spellStart"/>
+      <w:r>
+        <w:t>TakePicture</w:t>
+      </w:r>
+      <w:proofErr w:type="spellEnd"/>
+      <w:r>
+        <w:t>” script “S1” to no longer be active before removing the card.</w:t>
       </w:r>
     </w:p>
     <w:p>
@@ -4889,7 +5447,29 @@
           <w:szCs w:val="28"/>
           <w:lang w:val="en-US"/>
         </w:rPr>
-        <w:t>Choosing a MicroSD or MicroSDHC card</w:t>
+        <w:t xml:space="preserve">Choosing a MicroSD or </w:t>
+      </w:r>
+      <w:proofErr w:type="spellStart"/>
+      <w:r>
+        <w:rPr>
+          <w:b/>
+          <w:bCs/>
+          <w:sz w:val="28"/>
+          <w:szCs w:val="28"/>
+          <w:lang w:val="en-US"/>
+        </w:rPr>
+        <w:t>MicroSDHC</w:t>
+      </w:r>
+      <w:proofErr w:type="spellEnd"/>
+      <w:r>
+        <w:rPr>
+          <w:b/>
+          <w:bCs/>
+          <w:sz w:val="28"/>
+          <w:szCs w:val="28"/>
+          <w:lang w:val="en-US"/>
+        </w:rPr>
+        <w:t xml:space="preserve"> card</w:t>
       </w:r>
     </w:p>
     <w:p>
@@ -4903,7 +5483,77 @@
         <w:rPr>
           <w:lang w:val="en-US"/>
         </w:rPr>
-        <w:t xml:space="preserve">We have tested in house with commercial MicroSDHC cards as large as 256GB. Given the data logger will be exposed to temperature extremes, though, we recommend using cards designed for those extremes. For the highest possible reliability, we recommend industrial cards with fault tolerance such as the Swissbit S-455 line. These cards tend to be more expensive and may not be available in larger sizes. Some other brands which offer a line with fault tolerance and industrial temperature range include Panasonic, Delkin, and Transcend.  Most of these cards cost over $100 for an 8GB card as they often use the more expensive SLC-based Nand chips. A more reasonably price option is the Kingston Industrial MicroSDHC card, which is designed to be reliable, rugged, and operate down to -40C; but lacks the failsafe features of the more expensive cards. We’ve also tested with standard commercial cards which are often rated down to -20C, but they are not specifically designed for permanent installation in outdoor equipment. </w:t>
+        <w:t xml:space="preserve">We have tested in house with commercial </w:t>
+      </w:r>
+      <w:proofErr w:type="spellStart"/>
+      <w:r>
+        <w:rPr>
+          <w:lang w:val="en-US"/>
+        </w:rPr>
+        <w:t>MicroSDHC</w:t>
+      </w:r>
+      <w:proofErr w:type="spellEnd"/>
+      <w:r>
+        <w:rPr>
+          <w:lang w:val="en-US"/>
+        </w:rPr>
+        <w:t xml:space="preserve"> cards as large as 256GB. Given the data logger will be exposed to temperature extremes, though, we recommend using cards designed for those extremes. For the highest possible reliability, we recommend industrial cards with fault tolerance such as the </w:t>
+      </w:r>
+      <w:proofErr w:type="spellStart"/>
+      <w:r>
+        <w:rPr>
+          <w:lang w:val="en-US"/>
+        </w:rPr>
+        <w:t>Swissbit</w:t>
+      </w:r>
+      <w:proofErr w:type="spellEnd"/>
+      <w:r>
+        <w:rPr>
+          <w:lang w:val="en-US"/>
+        </w:rPr>
+        <w:t xml:space="preserve"> S-455 line. These cards tend to be more expensive and may not be available in larger sizes. Some other brands which offer a line with fault tolerance and industrial temperature range include Panasonic, </w:t>
+      </w:r>
+      <w:proofErr w:type="spellStart"/>
+      <w:r>
+        <w:rPr>
+          <w:lang w:val="en-US"/>
+        </w:rPr>
+        <w:t>Delkin</w:t>
+      </w:r>
+      <w:proofErr w:type="spellEnd"/>
+      <w:r>
+        <w:rPr>
+          <w:lang w:val="en-US"/>
+        </w:rPr>
+        <w:t xml:space="preserve">, and Transcend.  Most of these cards cost over $100 for an 8GB card as they often use the more expensive SLC-based </w:t>
+      </w:r>
+      <w:proofErr w:type="spellStart"/>
+      <w:r>
+        <w:rPr>
+          <w:lang w:val="en-US"/>
+        </w:rPr>
+        <w:t>Nand</w:t>
+      </w:r>
+      <w:proofErr w:type="spellEnd"/>
+      <w:r>
+        <w:rPr>
+          <w:lang w:val="en-US"/>
+        </w:rPr>
+        <w:t xml:space="preserve"> chips. A more reasonably price option is the Kingston Industrial </w:t>
+      </w:r>
+      <w:proofErr w:type="spellStart"/>
+      <w:r>
+        <w:rPr>
+          <w:lang w:val="en-US"/>
+        </w:rPr>
+        <w:t>MicroSDHC</w:t>
+      </w:r>
+      <w:proofErr w:type="spellEnd"/>
+      <w:r>
+        <w:rPr>
+          <w:lang w:val="en-US"/>
+        </w:rPr>
+        <w:t xml:space="preserve"> card, which is designed to be reliable, rugged, and operate down to -40C; but lacks the failsafe features of the more expensive cards. We’ve also tested with standard commercial cards which are often rated down to -20C, but they are not specifically designed for permanent installation in outdoor equipment. </w:t>
       </w:r>
     </w:p>
     <w:p>
@@ -4913,11 +5563,19 @@
           <w:lang w:val="en-US"/>
         </w:rPr>
       </w:pPr>
-      <w:r>
-        <w:rPr>
-          <w:lang w:val="en-US"/>
-        </w:rPr>
-        <w:t xml:space="preserve">MicroSDHC cards are often marked with speed/compatibility ratings such as class 10, UHS-1, SDXC, etc. We have not seen any compatibility issues, as the newer standards seem to be sufficiently backwards compatible. The “file test” command may be used to perform a simple benchmark of the card performance. </w:t>
+      <w:proofErr w:type="spellStart"/>
+      <w:r>
+        <w:rPr>
+          <w:lang w:val="en-US"/>
+        </w:rPr>
+        <w:t>MicroSDHC</w:t>
+      </w:r>
+      <w:proofErr w:type="spellEnd"/>
+      <w:r>
+        <w:rPr>
+          <w:lang w:val="en-US"/>
+        </w:rPr>
+        <w:t xml:space="preserve"> cards are often marked with speed/compatibility ratings such as class 10, UHS-1, SDXC, etc. We have not seen any compatibility issues, as the newer standards seem to be sufficiently backwards compatible. The “file test” command may be used to perform a simple benchmark of the card performance. </w:t>
       </w:r>
     </w:p>
     <w:p>
@@ -5039,7 +5697,21 @@
         <w:rPr>
           <w:lang w:val="en-US"/>
         </w:rPr>
-        <w:t>The SDHC card must be formatted as FAT32. This is typically not a problem for cards of 32GB or smaller as they generally are pre-formatted as FAT32, however larger cards are usually formatted with exFat which is not compatible with the XLink2-500. In addition, while it’s possible to format a disk larger than 32GB with FAT32 using a PC, it’s not easy to do without using 3</w:t>
+        <w:t xml:space="preserve">The SDHC card must be formatted as FAT32. This is typically not a problem for cards of 32GB or smaller as they generally are pre-formatted as FAT32, however larger cards are usually formatted with </w:t>
+      </w:r>
+      <w:proofErr w:type="spellStart"/>
+      <w:r>
+        <w:rPr>
+          <w:lang w:val="en-US"/>
+        </w:rPr>
+        <w:t>exFat</w:t>
+      </w:r>
+      <w:proofErr w:type="spellEnd"/>
+      <w:r>
+        <w:rPr>
+          <w:lang w:val="en-US"/>
+        </w:rPr>
+        <w:t xml:space="preserve"> which is not compatible with the XLink2-500. In addition, while it’s possible to format a disk larger than 32GB with FAT32 using a PC, it’s not easy to do without using 3</w:t>
       </w:r>
       <w:r>
         <w:rPr>
@@ -5052,7 +5724,21 @@
         <w:rPr>
           <w:lang w:val="en-US"/>
         </w:rPr>
-        <w:t xml:space="preserve"> party programs.  Here’s how it can be done using LinkComm and the XLink2-500:</w:t>
+        <w:t xml:space="preserve"> party programs.  Here’s how it can be done using </w:t>
+      </w:r>
+      <w:proofErr w:type="spellStart"/>
+      <w:r>
+        <w:rPr>
+          <w:lang w:val="en-US"/>
+        </w:rPr>
+        <w:t>LinkComm</w:t>
+      </w:r>
+      <w:proofErr w:type="spellEnd"/>
+      <w:r>
+        <w:rPr>
+          <w:lang w:val="en-US"/>
+        </w:rPr>
+        <w:t xml:space="preserve"> and the XLink2-500:</w:t>
       </w:r>
       <w:r>
         <w:rPr>
@@ -5082,7 +5768,15 @@
         </w:numPr>
       </w:pPr>
       <w:r>
-        <w:t>Type the command “file info sd”</w:t>
+        <w:t xml:space="preserve">Type the command “file info </w:t>
+      </w:r>
+      <w:proofErr w:type="spellStart"/>
+      <w:r>
+        <w:t>sd</w:t>
+      </w:r>
+      <w:proofErr w:type="spellEnd"/>
+      <w:r>
+        <w:t>”</w:t>
       </w:r>
     </w:p>
     <w:p>
@@ -5104,7 +5798,15 @@
         <w:t>Warning</w:t>
       </w:r>
       <w:r>
-        <w:t xml:space="preserve">! formatting the card will delete any and all data that was previously on the card. </w:t>
+        <w:t xml:space="preserve">! formatting the card will delete </w:t>
+      </w:r>
+      <w:proofErr w:type="gramStart"/>
+      <w:r>
+        <w:t>any and all</w:t>
+      </w:r>
+      <w:proofErr w:type="gramEnd"/>
+      <w:r>
+        <w:t xml:space="preserve"> data that was previously on the card. </w:t>
       </w:r>
     </w:p>
     <w:p>
@@ -5116,7 +5818,15 @@
         </w:numPr>
       </w:pPr>
       <w:r>
-        <w:t>Using the Communications history section, type the command “file format sd”, then press “Y” when prompted and then “Y” again. You should see “Formatting…”</w:t>
+        <w:t xml:space="preserve">Using the Communications history section, type the command “file format </w:t>
+      </w:r>
+      <w:proofErr w:type="spellStart"/>
+      <w:r>
+        <w:t>sd</w:t>
+      </w:r>
+      <w:proofErr w:type="spellEnd"/>
+      <w:r>
+        <w:t>”, then press “Y” when prompted and then “Y” again. You should see “Formatting…”</w:t>
       </w:r>
     </w:p>
     <w:p>
@@ -5140,7 +5850,15 @@
         </w:numPr>
       </w:pPr>
       <w:r>
-        <w:t>Issue the command “file info sd” to verify the capacity.</w:t>
+        <w:t xml:space="preserve">Issue the command “file info </w:t>
+      </w:r>
+      <w:proofErr w:type="spellStart"/>
+      <w:r>
+        <w:t>sd</w:t>
+      </w:r>
+      <w:proofErr w:type="spellEnd"/>
+      <w:r>
+        <w:t>” to verify the capacity.</w:t>
       </w:r>
     </w:p>
     <w:p>

</xml_diff>